<commit_message>
done some writing nothing fancy
</commit_message>
<xml_diff>
--- a/To Data-Engeenering.docx
+++ b/To Data-Engeenering.docx
@@ -761,6 +761,410 @@
           <w:rFonts w:ascii="Aptos" w:hAnsi="Aptos"/>
         </w:rPr>
         <w:tab/>
+      </w:r>
+    </w:p>
+    <w:p>
+      <w:pPr>
+        <w:rPr>
+          <w:rFonts w:ascii="Aptos" w:hAnsi="Aptos"/>
+        </w:rPr>
+      </w:pPr>
+      <w:r>
+        <w:rPr>
+          <w:rFonts w:ascii="Aptos" w:hAnsi="Aptos"/>
+        </w:rPr>
+        <w:br w:type="page"/>
+      </w:r>
+    </w:p>
+    <w:p>
+      <w:pPr>
+        <w:rPr>
+          <w:rFonts w:ascii="Aptos" w:hAnsi="Aptos"/>
+          <w:b/>
+          <w:bCs/>
+        </w:rPr>
+      </w:pPr>
+      <w:r>
+        <w:rPr>
+          <w:rFonts w:ascii="Aptos" w:hAnsi="Aptos"/>
+          <w:b/>
+          <w:bCs/>
+        </w:rPr>
+        <w:lastRenderedPageBreak/>
+        <w:t>What is Data Engineering?</w:t>
+      </w:r>
+    </w:p>
+    <w:p>
+      <w:pPr>
+        <w:rPr>
+          <w:rFonts w:ascii="Aptos" w:hAnsi="Aptos"/>
+        </w:rPr>
+      </w:pPr>
+      <w:r>
+        <w:rPr>
+          <w:rFonts w:ascii="Aptos" w:hAnsi="Aptos"/>
+        </w:rPr>
+        <w:t>It is a discipline of designing, building and maintaining systems that enable use of data at scale. It turns raw, messy data from multiple sources into clean datasets that power machine learning, analytics and business intelligence.</w:t>
+      </w:r>
+    </w:p>
+    <w:p>
+      <w:pPr>
+        <w:rPr>
+          <w:rFonts w:ascii="Aptos" w:hAnsi="Aptos"/>
+          <w:b/>
+          <w:bCs/>
+        </w:rPr>
+      </w:pPr>
+      <w:r>
+        <w:rPr>
+          <w:rFonts w:ascii="Aptos" w:hAnsi="Aptos"/>
+          <w:b/>
+          <w:bCs/>
+        </w:rPr>
+        <w:t>What does Data Engineers do?</w:t>
+      </w:r>
+    </w:p>
+    <w:p>
+      <w:pPr>
+        <w:rPr>
+          <w:rFonts w:ascii="Aptos" w:hAnsi="Aptos"/>
+        </w:rPr>
+      </w:pPr>
+      <w:r>
+        <w:rPr>
+          <w:rFonts w:ascii="Aptos" w:hAnsi="Aptos"/>
+        </w:rPr>
+        <w:t>They design data pipelines, manage databases, and ensure that information flows reliably and securely across organizations.</w:t>
+      </w:r>
+    </w:p>
+    <w:p>
+      <w:pPr>
+        <w:rPr>
+          <w:rFonts w:ascii="Aptos" w:hAnsi="Aptos"/>
+        </w:rPr>
+      </w:pPr>
+      <w:r>
+        <w:rPr>
+          <w:rFonts w:ascii="Aptos" w:hAnsi="Aptos"/>
+        </w:rPr>
+        <w:t>The role of data engineer varies depending on the size of the company and technology and infrastructure they have. Hence data engineers typically fall into one of these four groups</w:t>
+      </w:r>
+    </w:p>
+    <w:p>
+      <w:pPr>
+        <w:pStyle w:val="ListParagraph"/>
+        <w:numPr>
+          <w:ilvl w:val="0"/>
+          <w:numId w:val="1"/>
+        </w:numPr>
+        <w:rPr>
+          <w:rFonts w:ascii="Aptos" w:hAnsi="Aptos"/>
+        </w:rPr>
+      </w:pPr>
+      <w:r>
+        <w:rPr>
+          <w:rFonts w:ascii="Aptos" w:hAnsi="Aptos"/>
+        </w:rPr>
+        <w:t>Generalists</w:t>
+      </w:r>
+    </w:p>
+    <w:p>
+      <w:pPr>
+        <w:pStyle w:val="ListParagraph"/>
+        <w:numPr>
+          <w:ilvl w:val="0"/>
+          <w:numId w:val="1"/>
+        </w:numPr>
+        <w:rPr>
+          <w:rFonts w:ascii="Aptos" w:hAnsi="Aptos"/>
+        </w:rPr>
+      </w:pPr>
+      <w:r>
+        <w:rPr>
+          <w:rFonts w:ascii="Aptos" w:hAnsi="Aptos"/>
+        </w:rPr>
+        <w:t>Specialist’s</w:t>
+      </w:r>
+      <w:r>
+        <w:rPr>
+          <w:rFonts w:ascii="Aptos" w:hAnsi="Aptos"/>
+        </w:rPr>
+        <w:t xml:space="preserve"> data storage</w:t>
+      </w:r>
+    </w:p>
+    <w:p>
+      <w:pPr>
+        <w:pStyle w:val="ListParagraph"/>
+        <w:numPr>
+          <w:ilvl w:val="0"/>
+          <w:numId w:val="1"/>
+        </w:numPr>
+        <w:rPr>
+          <w:rFonts w:ascii="Aptos" w:hAnsi="Aptos"/>
+        </w:rPr>
+      </w:pPr>
+      <w:r>
+        <w:rPr>
+          <w:rFonts w:ascii="Aptos" w:hAnsi="Aptos"/>
+        </w:rPr>
+        <w:t xml:space="preserve">Specialists in programming and pipelines and </w:t>
+      </w:r>
+    </w:p>
+    <w:p>
+      <w:pPr>
+        <w:pStyle w:val="ListParagraph"/>
+        <w:numPr>
+          <w:ilvl w:val="0"/>
+          <w:numId w:val="1"/>
+        </w:numPr>
+        <w:rPr>
+          <w:rFonts w:ascii="Aptos" w:hAnsi="Aptos"/>
+        </w:rPr>
+      </w:pPr>
+      <w:r>
+        <w:rPr>
+          <w:rFonts w:ascii="Aptos" w:hAnsi="Aptos"/>
+        </w:rPr>
+        <w:t>Specialists in analytics</w:t>
+      </w:r>
+    </w:p>
+    <w:p>
+      <w:pPr>
+        <w:rPr>
+          <w:rFonts w:ascii="Aptos" w:hAnsi="Aptos"/>
+        </w:rPr>
+      </w:pPr>
+      <w:r>
+        <w:rPr>
+          <w:rFonts w:ascii="Aptos" w:hAnsi="Aptos"/>
+        </w:rPr>
+        <w:t>Knowing which groups, you would like to work in can help focus your learning efforts. Let’s go over each of these groups</w:t>
+      </w:r>
+    </w:p>
+    <w:p>
+      <w:pPr>
+        <w:rPr>
+          <w:rFonts w:ascii="Aptos" w:hAnsi="Aptos"/>
+          <w:b/>
+          <w:bCs/>
+        </w:rPr>
+      </w:pPr>
+      <w:r>
+        <w:rPr>
+          <w:rFonts w:ascii="Aptos" w:hAnsi="Aptos"/>
+          <w:b/>
+          <w:bCs/>
+        </w:rPr>
+        <w:t>Generalists</w:t>
+      </w:r>
+    </w:p>
+    <w:p>
+      <w:pPr>
+        <w:rPr>
+          <w:rFonts w:ascii="Aptos" w:hAnsi="Aptos"/>
+        </w:rPr>
+      </w:pPr>
+      <w:r>
+        <w:rPr>
+          <w:rFonts w:ascii="Aptos" w:hAnsi="Aptos"/>
+        </w:rPr>
+        <w:t xml:space="preserve">These </w:t>
+      </w:r>
+      <w:proofErr w:type="gramStart"/>
+      <w:r>
+        <w:rPr>
+          <w:rFonts w:ascii="Aptos" w:hAnsi="Aptos"/>
+        </w:rPr>
+        <w:t>DE’s</w:t>
+      </w:r>
+      <w:proofErr w:type="gramEnd"/>
+      <w:r>
+        <w:rPr>
+          <w:rFonts w:ascii="Aptos" w:hAnsi="Aptos"/>
+        </w:rPr>
+        <w:t xml:space="preserve"> are involved in all aspects of data collection, storage, analysis and movement. They are typically employed in small companies or companies in the early stages of analytics with small data teams.</w:t>
+      </w:r>
+    </w:p>
+    <w:p>
+      <w:pPr>
+        <w:rPr>
+          <w:rFonts w:ascii="Aptos" w:hAnsi="Aptos"/>
+        </w:rPr>
+      </w:pPr>
+      <w:r>
+        <w:rPr>
+          <w:rFonts w:ascii="Aptos" w:hAnsi="Aptos"/>
+        </w:rPr>
+        <w:t>The generalist is the hardest role in DE, especially for beginners. It may take many years of experience to learn and use the many different tools required by companies.</w:t>
+      </w:r>
+    </w:p>
+    <w:p>
+      <w:pPr>
+        <w:rPr>
+          <w:rFonts w:ascii="Aptos" w:hAnsi="Aptos"/>
+          <w:b/>
+          <w:bCs/>
+        </w:rPr>
+      </w:pPr>
+      <w:r>
+        <w:rPr>
+          <w:rFonts w:ascii="Aptos" w:hAnsi="Aptos"/>
+          <w:b/>
+          <w:bCs/>
+        </w:rPr>
+        <w:t>Specialist in Data Storage</w:t>
+      </w:r>
+    </w:p>
+    <w:p>
+      <w:pPr>
+        <w:rPr>
+          <w:rFonts w:ascii="Aptos" w:hAnsi="Aptos"/>
+        </w:rPr>
+      </w:pPr>
+      <w:r>
+        <w:rPr>
+          <w:rFonts w:ascii="Aptos" w:hAnsi="Aptos"/>
+        </w:rPr>
+        <w:t>These are responsible for setting up and managing databases, data warehouses, and other storage platforms (both in the cloud and on-premise)</w:t>
+      </w:r>
+    </w:p>
+    <w:p>
+      <w:pPr>
+        <w:rPr>
+          <w:rFonts w:ascii="Aptos" w:hAnsi="Aptos"/>
+        </w:rPr>
+      </w:pPr>
+      <w:r>
+        <w:rPr>
+          <w:rFonts w:ascii="Aptos" w:hAnsi="Aptos"/>
+        </w:rPr>
+        <w:t>Some of this data storage include:</w:t>
+      </w:r>
+    </w:p>
+    <w:p>
+      <w:pPr>
+        <w:pStyle w:val="ListParagraph"/>
+        <w:numPr>
+          <w:ilvl w:val="0"/>
+          <w:numId w:val="1"/>
+        </w:numPr>
+        <w:rPr>
+          <w:rFonts w:ascii="Aptos" w:hAnsi="Aptos"/>
+        </w:rPr>
+      </w:pPr>
+      <w:r>
+        <w:rPr>
+          <w:rFonts w:ascii="Aptos" w:hAnsi="Aptos"/>
+        </w:rPr>
+        <w:t>Relational and non-relational databases like SQL, No SQL, and PostgreSQL</w:t>
+      </w:r>
+    </w:p>
+    <w:p>
+      <w:pPr>
+        <w:pStyle w:val="ListParagraph"/>
+        <w:numPr>
+          <w:ilvl w:val="0"/>
+          <w:numId w:val="1"/>
+        </w:numPr>
+        <w:rPr>
+          <w:rFonts w:ascii="Aptos" w:hAnsi="Aptos"/>
+        </w:rPr>
+      </w:pPr>
+      <w:r>
+        <w:rPr>
+          <w:rFonts w:ascii="Aptos" w:hAnsi="Aptos"/>
+        </w:rPr>
+        <w:t>Data warehouses like Redshift and panoply</w:t>
+      </w:r>
+    </w:p>
+    <w:p>
+      <w:pPr>
+        <w:pStyle w:val="ListParagraph"/>
+        <w:numPr>
+          <w:ilvl w:val="0"/>
+          <w:numId w:val="1"/>
+        </w:numPr>
+        <w:rPr>
+          <w:rFonts w:ascii="Aptos" w:hAnsi="Aptos"/>
+        </w:rPr>
+      </w:pPr>
+      <w:r>
+        <w:rPr>
+          <w:rFonts w:ascii="Aptos" w:hAnsi="Aptos"/>
+        </w:rPr>
+        <w:t>Big data systems like Hadoop and Spark</w:t>
+      </w:r>
+    </w:p>
+    <w:p>
+      <w:pPr>
+        <w:pStyle w:val="ListParagraph"/>
+        <w:numPr>
+          <w:ilvl w:val="0"/>
+          <w:numId w:val="1"/>
+        </w:numPr>
+        <w:rPr>
+          <w:rFonts w:ascii="Aptos" w:hAnsi="Aptos"/>
+        </w:rPr>
+      </w:pPr>
+      <w:r>
+        <w:rPr>
+          <w:rFonts w:ascii="Aptos" w:hAnsi="Aptos"/>
+        </w:rPr>
+        <w:t>Cloud-based databases like AWS RDS and MS Azure</w:t>
+      </w:r>
+    </w:p>
+    <w:p>
+      <w:pPr>
+        <w:rPr>
+          <w:rFonts w:ascii="Aptos" w:hAnsi="Aptos"/>
+        </w:rPr>
+      </w:pPr>
+      <w:r>
+        <w:rPr>
+          <w:rFonts w:ascii="Aptos" w:hAnsi="Aptos"/>
+        </w:rPr>
+        <w:lastRenderedPageBreak/>
+        <w:t>These DE’s need a solid understanding of data modeling techniques. Once a database or data warehouse is designed and set up, it needs to be populated. An effective ETL system must also be designed to funnel in the data from possibly many different sources.</w:t>
+      </w:r>
+    </w:p>
+    <w:p>
+      <w:pPr>
+        <w:rPr>
+          <w:rFonts w:ascii="Aptos" w:hAnsi="Aptos"/>
+        </w:rPr>
+      </w:pPr>
+    </w:p>
+    <w:p>
+      <w:pPr>
+        <w:rPr>
+          <w:rFonts w:ascii="Aptos" w:hAnsi="Aptos"/>
+          <w:b/>
+          <w:bCs/>
+        </w:rPr>
+      </w:pPr>
+      <w:r>
+        <w:rPr>
+          <w:rFonts w:ascii="Aptos" w:hAnsi="Aptos"/>
+          <w:b/>
+          <w:bCs/>
+        </w:rPr>
+        <w:t>Specialists in programing and pip</w:t>
+      </w:r>
+      <w:r>
+        <w:rPr>
+          <w:rFonts w:ascii="Aptos" w:hAnsi="Aptos"/>
+          <w:b/>
+          <w:bCs/>
+        </w:rPr>
+        <w:t>e</w:t>
+      </w:r>
+      <w:r>
+        <w:rPr>
+          <w:rFonts w:ascii="Aptos" w:hAnsi="Aptos"/>
+          <w:b/>
+          <w:bCs/>
+        </w:rPr>
+        <w:t>lines</w:t>
       </w:r>
     </w:p>
     <w:sectPr>
@@ -771,6 +1175,127 @@
     </w:sectPr>
   </w:body>
 </w:document>
+</file>
+
+<file path=word/numbering.xml><?xml version="1.0" encoding="utf-8"?>
+<w:numbering xmlns:wpc="http://schemas.microsoft.com/office/word/2010/wordprocessingCanvas" xmlns:cx="http://schemas.microsoft.com/office/drawing/2014/chartex" xmlns:cx1="http://schemas.microsoft.com/office/drawing/2015/9/8/chartex" xmlns:cx2="http://schemas.microsoft.com/office/drawing/2015/10/21/chartex" xmlns:cx3="http://schemas.microsoft.com/office/drawing/2016/5/9/chartex" xmlns:cx4="http://schemas.microsoft.com/office/drawing/2016/5/10/chartex" xmlns:cx5="http://schemas.microsoft.com/office/drawing/2016/5/11/chartex" xmlns:cx6="http://schemas.microsoft.com/office/drawing/2016/5/12/chartex" xmlns:cx7="http://schemas.microsoft.com/office/drawing/2016/5/13/chartex" xmlns:cx8="http://schemas.microsoft.com/office/drawing/2016/5/14/chartex" xmlns:mc="http://schemas.openxmlformats.org/markup-compatibility/2006" xmlns:aink="http://schemas.microsoft.com/office/drawing/2016/ink" xmlns:am3d="http://schemas.microsoft.com/office/drawing/2017/model3d" xmlns:o="urn:schemas-microsoft-com:office:office" xmlns:oel="http://schemas.microsoft.com/office/2019/extlst" xmlns:r="http://schemas.openxmlformats.org/officeDocument/2006/relationships" xmlns:m="http://schemas.openxmlformats.org/officeDocument/2006/math" xmlns:v="urn:schemas-microsoft-com:vml" xmlns:wp14="http://schemas.microsoft.com/office/word/2010/wordprocessingDrawing" xmlns:wp="http://schemas.openxmlformats.org/drawingml/2006/wordprocessingDrawing" xmlns:w10="urn:schemas-microsoft-com:office:word" xmlns:w="http://schemas.openxmlformats.org/wordprocessingml/2006/main" xmlns:w14="http://schemas.microsoft.com/office/word/2010/wordml" xmlns:w15="http://schemas.microsoft.com/office/word/2012/wordml" xmlns:w16cex="http://schemas.microsoft.com/office/word/2018/wordml/cex" xmlns:w16cid="http://schemas.microsoft.com/office/word/2016/wordml/cid" xmlns:w16="http://schemas.microsoft.com/office/word/2018/wordml" xmlns:w16du="http://schemas.microsoft.com/office/word/2023/wordml/word16du" xmlns:w16sdtdh="http://schemas.microsoft.com/office/word/2020/wordml/sdtdatahash" xmlns:w16sdtfl="http://schemas.microsoft.com/office/word/2024/wordml/sdtformatlock" xmlns:w16se="http://schemas.microsoft.com/office/word/2015/wordml/symex" xmlns:wpg="http://schemas.microsoft.com/office/word/2010/wordprocessingGroup" xmlns:wpi="http://schemas.microsoft.com/office/word/2010/wordprocessingInk" xmlns:wne="http://schemas.microsoft.com/office/word/2006/wordml" xmlns:wps="http://schemas.microsoft.com/office/word/2010/wordprocessingShape" mc:Ignorable="w14 w15 w16se w16cid w16 w16cex w16sdtdh w16sdtfl w16du wp14">
+  <w:abstractNum w:abstractNumId="0" w15:restartNumberingAfterBreak="0">
+    <w:nsid w:val="5AD86536"/>
+    <w:multiLevelType w:val="hybridMultilevel"/>
+    <w:tmpl w:val="E1088468"/>
+    <w:lvl w:ilvl="0" w:tplc="8FCC26DA">
+      <w:start w:val="7"/>
+      <w:numFmt w:val="bullet"/>
+      <w:lvlText w:val="-"/>
+      <w:lvlJc w:val="left"/>
+      <w:pPr>
+        <w:ind w:left="720" w:hanging="360"/>
+      </w:pPr>
+      <w:rPr>
+        <w:rFonts w:ascii="Aptos" w:eastAsiaTheme="minorHAnsi" w:hAnsi="Aptos" w:cstheme="minorBidi" w:hint="default"/>
+      </w:rPr>
+    </w:lvl>
+    <w:lvl w:ilvl="1" w:tplc="04090003" w:tentative="1">
+      <w:start w:val="1"/>
+      <w:numFmt w:val="bullet"/>
+      <w:lvlText w:val="o"/>
+      <w:lvlJc w:val="left"/>
+      <w:pPr>
+        <w:ind w:left="1440" w:hanging="360"/>
+      </w:pPr>
+      <w:rPr>
+        <w:rFonts w:ascii="Courier New" w:hAnsi="Courier New" w:cs="Courier New" w:hint="default"/>
+      </w:rPr>
+    </w:lvl>
+    <w:lvl w:ilvl="2" w:tplc="04090005" w:tentative="1">
+      <w:start w:val="1"/>
+      <w:numFmt w:val="bullet"/>
+      <w:lvlText w:val=""/>
+      <w:lvlJc w:val="left"/>
+      <w:pPr>
+        <w:ind w:left="2160" w:hanging="360"/>
+      </w:pPr>
+      <w:rPr>
+        <w:rFonts w:ascii="Wingdings" w:hAnsi="Wingdings" w:hint="default"/>
+      </w:rPr>
+    </w:lvl>
+    <w:lvl w:ilvl="3" w:tplc="04090001" w:tentative="1">
+      <w:start w:val="1"/>
+      <w:numFmt w:val="bullet"/>
+      <w:lvlText w:val=""/>
+      <w:lvlJc w:val="left"/>
+      <w:pPr>
+        <w:ind w:left="2880" w:hanging="360"/>
+      </w:pPr>
+      <w:rPr>
+        <w:rFonts w:ascii="Symbol" w:hAnsi="Symbol" w:hint="default"/>
+      </w:rPr>
+    </w:lvl>
+    <w:lvl w:ilvl="4" w:tplc="04090003" w:tentative="1">
+      <w:start w:val="1"/>
+      <w:numFmt w:val="bullet"/>
+      <w:lvlText w:val="o"/>
+      <w:lvlJc w:val="left"/>
+      <w:pPr>
+        <w:ind w:left="3600" w:hanging="360"/>
+      </w:pPr>
+      <w:rPr>
+        <w:rFonts w:ascii="Courier New" w:hAnsi="Courier New" w:cs="Courier New" w:hint="default"/>
+      </w:rPr>
+    </w:lvl>
+    <w:lvl w:ilvl="5" w:tplc="04090005" w:tentative="1">
+      <w:start w:val="1"/>
+      <w:numFmt w:val="bullet"/>
+      <w:lvlText w:val=""/>
+      <w:lvlJc w:val="left"/>
+      <w:pPr>
+        <w:ind w:left="4320" w:hanging="360"/>
+      </w:pPr>
+      <w:rPr>
+        <w:rFonts w:ascii="Wingdings" w:hAnsi="Wingdings" w:hint="default"/>
+      </w:rPr>
+    </w:lvl>
+    <w:lvl w:ilvl="6" w:tplc="04090001" w:tentative="1">
+      <w:start w:val="1"/>
+      <w:numFmt w:val="bullet"/>
+      <w:lvlText w:val=""/>
+      <w:lvlJc w:val="left"/>
+      <w:pPr>
+        <w:ind w:left="5040" w:hanging="360"/>
+      </w:pPr>
+      <w:rPr>
+        <w:rFonts w:ascii="Symbol" w:hAnsi="Symbol" w:hint="default"/>
+      </w:rPr>
+    </w:lvl>
+    <w:lvl w:ilvl="7" w:tplc="04090003" w:tentative="1">
+      <w:start w:val="1"/>
+      <w:numFmt w:val="bullet"/>
+      <w:lvlText w:val="o"/>
+      <w:lvlJc w:val="left"/>
+      <w:pPr>
+        <w:ind w:left="5760" w:hanging="360"/>
+      </w:pPr>
+      <w:rPr>
+        <w:rFonts w:ascii="Courier New" w:hAnsi="Courier New" w:cs="Courier New" w:hint="default"/>
+      </w:rPr>
+    </w:lvl>
+    <w:lvl w:ilvl="8" w:tplc="04090005" w:tentative="1">
+      <w:start w:val="1"/>
+      <w:numFmt w:val="bullet"/>
+      <w:lvlText w:val=""/>
+      <w:lvlJc w:val="left"/>
+      <w:pPr>
+        <w:ind w:left="6480" w:hanging="360"/>
+      </w:pPr>
+      <w:rPr>
+        <w:rFonts w:ascii="Wingdings" w:hAnsi="Wingdings" w:hint="default"/>
+      </w:rPr>
+    </w:lvl>
+  </w:abstractNum>
+  <w:num w:numId="1" w16cid:durableId="326978766">
+    <w:abstractNumId w:val="0"/>
+  </w:num>
+</w:numbering>
 </file>
 
 <file path=word/styles.xml><?xml version="1.0" encoding="utf-8"?>

</xml_diff>

<commit_message>
progress with the book
</commit_message>
<xml_diff>
--- a/To Data-Engeenering.docx
+++ b/To Data-Engeenering.docx
@@ -202,9 +202,17 @@
           <w:rFonts w:ascii="Aptos" w:hAnsi="Aptos"/>
         </w:rPr>
         <w:tab/>
-        <w:t>1.2 Data engineering lifecycle</w:t>
-      </w:r>
-    </w:p>
+        <w:t xml:space="preserve">1.2 </w:t>
+      </w:r>
+      <w:bookmarkStart w:id="0" w:name="_Hlk214643535"/>
+      <w:r>
+        <w:rPr>
+          <w:rFonts w:ascii="Aptos" w:hAnsi="Aptos"/>
+        </w:rPr>
+        <w:t>Data engineering lifecycle</w:t>
+      </w:r>
+    </w:p>
+    <w:bookmarkEnd w:id="0"/>
     <w:p>
       <w:pPr>
         <w:rPr>
@@ -765,6 +773,7 @@
     </w:p>
     <w:p>
       <w:pPr>
+        <w:pStyle w:val="TOCHeading"/>
         <w:rPr>
           <w:rFonts w:ascii="Aptos" w:hAnsi="Aptos"/>
         </w:rPr>
@@ -775,28 +784,292 @@
         </w:rPr>
         <w:br w:type="page"/>
       </w:r>
-    </w:p>
-    <w:p>
-      <w:pPr>
-        <w:rPr>
-          <w:rFonts w:ascii="Aptos" w:hAnsi="Aptos"/>
-          <w:b/>
-          <w:bCs/>
-          <w:sz w:val="32"/>
-          <w:szCs w:val="32"/>
-        </w:rPr>
-      </w:pPr>
-      <w:r>
-        <w:rPr>
-          <w:rFonts w:ascii="Aptos" w:hAnsi="Aptos"/>
-          <w:b/>
-          <w:bCs/>
-          <w:sz w:val="32"/>
-          <w:szCs w:val="32"/>
+      <w:r>
+        <w:rPr>
+          <w:rFonts w:ascii="Aptos" w:hAnsi="Aptos"/>
         </w:rPr>
         <w:lastRenderedPageBreak/>
-        <w:t>What is Data Engineering?</w:t>
-      </w:r>
+        <w:br w:type="page"/>
+      </w:r>
+    </w:p>
+    <w:sdt>
+      <w:sdtPr>
+        <w:id w:val="759726512"/>
+        <w:docPartObj>
+          <w:docPartGallery w:val="Table of Contents"/>
+          <w:docPartUnique/>
+        </w:docPartObj>
+      </w:sdtPr>
+      <w:sdtEndPr>
+        <w:rPr>
+          <w:rFonts w:asciiTheme="minorHAnsi" w:eastAsiaTheme="minorHAnsi" w:hAnsiTheme="minorHAnsi" w:cstheme="minorBidi"/>
+          <w:b/>
+          <w:bCs/>
+          <w:noProof/>
+          <w:color w:val="auto"/>
+          <w:kern w:val="2"/>
+          <w:sz w:val="24"/>
+          <w:szCs w:val="24"/>
+          <w14:ligatures w14:val="standardContextual"/>
+        </w:rPr>
+      </w:sdtEndPr>
+      <w:sdtContent>
+        <w:p>
+          <w:pPr>
+            <w:pStyle w:val="TOCHeading"/>
+          </w:pPr>
+          <w:r>
+            <w:t>Contents</w:t>
+          </w:r>
+        </w:p>
+        <w:p>
+          <w:pPr>
+            <w:pStyle w:val="TOC2"/>
+            <w:tabs>
+              <w:tab w:val="right" w:leader="dot" w:pos="9350"/>
+            </w:tabs>
+            <w:rPr>
+              <w:rFonts w:eastAsiaTheme="minorEastAsia" w:cstheme="minorBidi"/>
+              <w:b w:val="0"/>
+              <w:bCs w:val="0"/>
+              <w:smallCaps w:val="0"/>
+              <w:noProof/>
+              <w:sz w:val="24"/>
+              <w:szCs w:val="24"/>
+            </w:rPr>
+          </w:pPr>
+          <w:r>
+            <w:fldChar w:fldCharType="begin"/>
+          </w:r>
+          <w:r>
+            <w:instrText xml:space="preserve"> TOC \o "1-3" \h \z \u </w:instrText>
+          </w:r>
+          <w:r>
+            <w:fldChar w:fldCharType="separate"/>
+          </w:r>
+          <w:hyperlink w:anchor="_Toc214644545" w:history="1">
+            <w:r>
+              <w:rPr>
+                <w:rStyle w:val="Hyperlink"/>
+                <w:noProof/>
+              </w:rPr>
+              <w:t>What is Data Engineering?</w:t>
+            </w:r>
+            <w:r>
+              <w:rPr>
+                <w:noProof/>
+                <w:webHidden/>
+              </w:rPr>
+              <w:tab/>
+            </w:r>
+            <w:r>
+              <w:rPr>
+                <w:noProof/>
+                <w:webHidden/>
+              </w:rPr>
+              <w:fldChar w:fldCharType="begin"/>
+            </w:r>
+            <w:r>
+              <w:rPr>
+                <w:noProof/>
+                <w:webHidden/>
+              </w:rPr>
+              <w:instrText xml:space="preserve"> PAGEREF _Toc214644545 \h </w:instrText>
+            </w:r>
+            <w:r>
+              <w:rPr>
+                <w:noProof/>
+                <w:webHidden/>
+              </w:rPr>
+            </w:r>
+            <w:r>
+              <w:rPr>
+                <w:noProof/>
+                <w:webHidden/>
+              </w:rPr>
+              <w:fldChar w:fldCharType="separate"/>
+            </w:r>
+            <w:r>
+              <w:rPr>
+                <w:noProof/>
+                <w:webHidden/>
+              </w:rPr>
+              <w:t>4</w:t>
+            </w:r>
+            <w:r>
+              <w:rPr>
+                <w:noProof/>
+                <w:webHidden/>
+              </w:rPr>
+              <w:fldChar w:fldCharType="end"/>
+            </w:r>
+          </w:hyperlink>
+        </w:p>
+        <w:p>
+          <w:pPr>
+            <w:pStyle w:val="TOC2"/>
+            <w:tabs>
+              <w:tab w:val="right" w:leader="dot" w:pos="9350"/>
+            </w:tabs>
+            <w:rPr>
+              <w:rFonts w:eastAsiaTheme="minorEastAsia" w:cstheme="minorBidi"/>
+              <w:b w:val="0"/>
+              <w:bCs w:val="0"/>
+              <w:smallCaps w:val="0"/>
+              <w:noProof/>
+              <w:sz w:val="24"/>
+              <w:szCs w:val="24"/>
+            </w:rPr>
+          </w:pPr>
+          <w:hyperlink w:anchor="_Toc214644546" w:history="1">
+            <w:r>
+              <w:rPr>
+                <w:rStyle w:val="Hyperlink"/>
+                <w:rFonts w:ascii="Roboto" w:hAnsi="Roboto"/>
+                <w:noProof/>
+              </w:rPr>
+              <w:t>Data engineering lifecycle</w:t>
+            </w:r>
+            <w:r>
+              <w:rPr>
+                <w:noProof/>
+                <w:webHidden/>
+              </w:rPr>
+              <w:tab/>
+            </w:r>
+            <w:r>
+              <w:rPr>
+                <w:noProof/>
+                <w:webHidden/>
+              </w:rPr>
+              <w:fldChar w:fldCharType="begin"/>
+            </w:r>
+            <w:r>
+              <w:rPr>
+                <w:noProof/>
+                <w:webHidden/>
+              </w:rPr>
+              <w:instrText xml:space="preserve"> PAGEREF _Toc214644546 \h </w:instrText>
+            </w:r>
+            <w:r>
+              <w:rPr>
+                <w:noProof/>
+                <w:webHidden/>
+              </w:rPr>
+            </w:r>
+            <w:r>
+              <w:rPr>
+                <w:noProof/>
+                <w:webHidden/>
+              </w:rPr>
+              <w:fldChar w:fldCharType="separate"/>
+            </w:r>
+            <w:r>
+              <w:rPr>
+                <w:noProof/>
+                <w:webHidden/>
+              </w:rPr>
+              <w:t>6</w:t>
+            </w:r>
+            <w:r>
+              <w:rPr>
+                <w:noProof/>
+                <w:webHidden/>
+              </w:rPr>
+              <w:fldChar w:fldCharType="end"/>
+            </w:r>
+          </w:hyperlink>
+        </w:p>
+        <w:p>
+          <w:r>
+            <w:rPr>
+              <w:b/>
+              <w:bCs/>
+              <w:noProof/>
+            </w:rPr>
+            <w:fldChar w:fldCharType="end"/>
+          </w:r>
+        </w:p>
+      </w:sdtContent>
+    </w:sdt>
+    <w:p>
+      <w:pPr>
+        <w:rPr>
+          <w:rFonts w:ascii="Aptos" w:hAnsi="Aptos"/>
+        </w:rPr>
+      </w:pPr>
+    </w:p>
+    <w:p>
+      <w:pPr>
+        <w:rPr>
+          <w:rFonts w:ascii="Aptos" w:hAnsi="Aptos"/>
+        </w:rPr>
+      </w:pPr>
+    </w:p>
+    <w:p>
+      <w:pPr>
+        <w:rPr>
+          <w:rFonts w:ascii="Aptos" w:hAnsi="Aptos"/>
+        </w:rPr>
+      </w:pPr>
+    </w:p>
+    <w:p>
+      <w:pPr>
+        <w:rPr>
+          <w:rFonts w:asciiTheme="majorHAnsi" w:eastAsiaTheme="majorEastAsia" w:hAnsiTheme="majorHAnsi" w:cstheme="majorBidi"/>
+          <w:b/>
+          <w:bCs/>
+          <w:color w:val="000000" w:themeColor="text1"/>
+          <w:sz w:val="48"/>
+          <w:szCs w:val="48"/>
+        </w:rPr>
+      </w:pPr>
+      <w:bookmarkStart w:id="1" w:name="_Toc214644545"/>
+      <w:r>
+        <w:rPr>
+          <w:b/>
+          <w:bCs/>
+          <w:color w:val="000000" w:themeColor="text1"/>
+          <w:sz w:val="48"/>
+          <w:szCs w:val="48"/>
+        </w:rPr>
+        <w:br w:type="page"/>
+      </w:r>
+    </w:p>
+    <w:p>
+      <w:pPr>
+        <w:pStyle w:val="Heading2"/>
+        <w:jc w:val="center"/>
+        <w:rPr>
+          <w:b/>
+          <w:bCs/>
+          <w:color w:val="000000" w:themeColor="text1"/>
+          <w:sz w:val="48"/>
+          <w:szCs w:val="48"/>
+        </w:rPr>
+      </w:pPr>
+      <w:r>
+        <w:rPr>
+          <w:b/>
+          <w:bCs/>
+          <w:color w:val="000000" w:themeColor="text1"/>
+          <w:sz w:val="48"/>
+          <w:szCs w:val="48"/>
+        </w:rPr>
+        <w:lastRenderedPageBreak/>
+        <w:t>What is Data Engineering</w:t>
+      </w:r>
+      <w:r>
+        <w:rPr>
+          <w:b/>
+          <w:bCs/>
+          <w:color w:val="000000" w:themeColor="text1"/>
+          <w:sz w:val="48"/>
+          <w:szCs w:val="48"/>
+        </w:rPr>
+        <w:t>?</w:t>
+      </w:r>
+      <w:bookmarkEnd w:id="1"/>
     </w:p>
     <w:p>
       <w:pPr>
@@ -967,6 +1240,11 @@
     </w:p>
     <w:p>
       <w:pPr>
+        <w:pStyle w:val="ListParagraph"/>
+        <w:numPr>
+          <w:ilvl w:val="0"/>
+          <w:numId w:val="3"/>
+        </w:numPr>
         <w:rPr>
           <w:rFonts w:ascii="Aptos" w:hAnsi="Aptos"/>
           <w:b/>
@@ -996,7 +1274,21 @@
         <w:rPr>
           <w:rFonts w:ascii="Aptos" w:hAnsi="Aptos"/>
         </w:rPr>
-        <w:t>These DE’s are involved in all aspects of data collection, storage, analysis and movement. They are typically employed in small companies or companies in the early stages of analytics with small data teams.</w:t>
+        <w:t xml:space="preserve">These </w:t>
+      </w:r>
+      <w:proofErr w:type="gramStart"/>
+      <w:r>
+        <w:rPr>
+          <w:rFonts w:ascii="Aptos" w:hAnsi="Aptos"/>
+        </w:rPr>
+        <w:t>DE’s</w:t>
+      </w:r>
+      <w:proofErr w:type="gramEnd"/>
+      <w:r>
+        <w:rPr>
+          <w:rFonts w:ascii="Aptos" w:hAnsi="Aptos"/>
+        </w:rPr>
+        <w:t xml:space="preserve"> are involved in all aspects of data collection, storage, analysis and movement. They are typically employed in small companies or companies in the early stages of analytics with small data teams.</w:t>
       </w:r>
     </w:p>
     <w:p>
@@ -1014,6 +1306,11 @@
     </w:p>
     <w:p>
       <w:pPr>
+        <w:pStyle w:val="ListParagraph"/>
+        <w:numPr>
+          <w:ilvl w:val="0"/>
+          <w:numId w:val="3"/>
+        </w:numPr>
         <w:rPr>
           <w:rFonts w:ascii="Aptos" w:hAnsi="Aptos"/>
           <w:b/>
@@ -1154,6 +1451,11 @@
     </w:p>
     <w:p>
       <w:pPr>
+        <w:pStyle w:val="ListParagraph"/>
+        <w:numPr>
+          <w:ilvl w:val="0"/>
+          <w:numId w:val="3"/>
+        </w:numPr>
         <w:rPr>
           <w:rFonts w:ascii="Aptos" w:hAnsi="Aptos"/>
           <w:b/>
@@ -1183,7 +1485,63 @@
         <w:rPr>
           <w:rFonts w:ascii="Aptos" w:hAnsi="Aptos"/>
         </w:rPr>
-        <w:t>DE’s specializing in programin and pipelines are responsible for creatin and managing the flow and movement of data. These data engenieers must be familiar with many different programming languages and be able to integrate with  many different platforms to create data piplines, automate tasks, and write scripts</w:t>
+        <w:t xml:space="preserve">DE’s specializing in </w:t>
+      </w:r>
+      <w:proofErr w:type="spellStart"/>
+      <w:r>
+        <w:rPr>
+          <w:rFonts w:ascii="Aptos" w:hAnsi="Aptos"/>
+        </w:rPr>
+        <w:t>programin</w:t>
+      </w:r>
+      <w:proofErr w:type="spellEnd"/>
+      <w:r>
+        <w:rPr>
+          <w:rFonts w:ascii="Aptos" w:hAnsi="Aptos"/>
+        </w:rPr>
+        <w:t xml:space="preserve"> and pipelines are responsible for creatin and managing the flow and movement of data. These data </w:t>
+      </w:r>
+      <w:proofErr w:type="spellStart"/>
+      <w:r>
+        <w:rPr>
+          <w:rFonts w:ascii="Aptos" w:hAnsi="Aptos"/>
+        </w:rPr>
+        <w:t>engenieers</w:t>
+      </w:r>
+      <w:proofErr w:type="spellEnd"/>
+      <w:r>
+        <w:rPr>
+          <w:rFonts w:ascii="Aptos" w:hAnsi="Aptos"/>
+        </w:rPr>
+        <w:t xml:space="preserve"> must be familiar with many different programming languages and be able to integrate </w:t>
+      </w:r>
+      <w:proofErr w:type="gramStart"/>
+      <w:r>
+        <w:rPr>
+          <w:rFonts w:ascii="Aptos" w:hAnsi="Aptos"/>
+        </w:rPr>
+        <w:t>with  many</w:t>
+      </w:r>
+      <w:proofErr w:type="gramEnd"/>
+      <w:r>
+        <w:rPr>
+          <w:rFonts w:ascii="Aptos" w:hAnsi="Aptos"/>
+        </w:rPr>
+        <w:t xml:space="preserve"> different platforms to create data </w:t>
+      </w:r>
+      <w:proofErr w:type="spellStart"/>
+      <w:r>
+        <w:rPr>
+          <w:rFonts w:ascii="Aptos" w:hAnsi="Aptos"/>
+        </w:rPr>
+        <w:t>piplines</w:t>
+      </w:r>
+      <w:proofErr w:type="spellEnd"/>
+      <w:r>
+        <w:rPr>
+          <w:rFonts w:ascii="Aptos" w:hAnsi="Aptos"/>
+        </w:rPr>
+        <w:t>, automate tasks, and write scripts</w:t>
       </w:r>
     </w:p>
     <w:p>
@@ -1305,6 +1663,11 @@
     </w:p>
     <w:p>
       <w:pPr>
+        <w:pStyle w:val="ListParagraph"/>
+        <w:numPr>
+          <w:ilvl w:val="0"/>
+          <w:numId w:val="3"/>
+        </w:numPr>
         <w:rPr>
           <w:rFonts w:ascii="Aptos" w:hAnsi="Aptos"/>
           <w:b/>
@@ -1347,7 +1710,21 @@
         <w:rPr>
           <w:rFonts w:ascii="Aptos" w:hAnsi="Aptos"/>
         </w:rPr>
-        <w:t>Depending on the project, data engineers must be familiar with many area of data science and analytics, such as:</w:t>
+        <w:t xml:space="preserve">Depending on the project, data engineers must be familiar with many </w:t>
+      </w:r>
+      <w:proofErr w:type="gramStart"/>
+      <w:r>
+        <w:rPr>
+          <w:rFonts w:ascii="Aptos" w:hAnsi="Aptos"/>
+        </w:rPr>
+        <w:t>area</w:t>
+      </w:r>
+      <w:proofErr w:type="gramEnd"/>
+      <w:r>
+        <w:rPr>
+          <w:rFonts w:ascii="Aptos" w:hAnsi="Aptos"/>
+        </w:rPr>
+        <w:t xml:space="preserve"> of data science and analytics, such as:</w:t>
       </w:r>
     </w:p>
     <w:p>
@@ -1617,6 +1994,146 @@
         </w:drawing>
       </w:r>
     </w:p>
+    <w:p>
+      <w:pPr>
+        <w:rPr>
+          <w:rFonts w:ascii="Aptos" w:hAnsi="Aptos"/>
+        </w:rPr>
+      </w:pPr>
+    </w:p>
+    <w:p>
+      <w:pPr>
+        <w:pStyle w:val="Heading2"/>
+        <w:jc w:val="center"/>
+        <w:rPr>
+          <w:rFonts w:ascii="Roboto" w:hAnsi="Roboto"/>
+          <w:b/>
+          <w:bCs/>
+          <w:color w:val="000000" w:themeColor="text1"/>
+          <w:sz w:val="40"/>
+          <w:szCs w:val="40"/>
+        </w:rPr>
+      </w:pPr>
+      <w:bookmarkStart w:id="2" w:name="_Toc214644546"/>
+      <w:r>
+        <w:rPr>
+          <w:rFonts w:ascii="Roboto" w:hAnsi="Roboto"/>
+          <w:b/>
+          <w:bCs/>
+          <w:color w:val="000000" w:themeColor="text1"/>
+          <w:sz w:val="40"/>
+          <w:szCs w:val="40"/>
+        </w:rPr>
+        <w:t>Data engineering lifecycle</w:t>
+      </w:r>
+      <w:bookmarkEnd w:id="2"/>
+    </w:p>
+    <w:p>
+      <w:pPr>
+        <w:rPr>
+          <w:rFonts w:ascii="Aptos" w:hAnsi="Aptos"/>
+        </w:rPr>
+      </w:pPr>
+      <w:r>
+        <w:rPr>
+          <w:rFonts w:ascii="Aptos" w:hAnsi="Aptos"/>
+        </w:rPr>
+        <w:t xml:space="preserve">The data engineering lifecycle encompasses the entire process of transforming the raw data into useful end product it involves 4 main stages, each with specific roles and responsibilities. </w:t>
+      </w:r>
+    </w:p>
+    <w:p>
+      <w:pPr>
+        <w:rPr>
+          <w:rFonts w:ascii="Aptos" w:hAnsi="Aptos"/>
+        </w:rPr>
+      </w:pPr>
+      <w:r>
+        <w:rPr>
+          <w:rFonts w:ascii="Aptos" w:hAnsi="Aptos"/>
+        </w:rPr>
+        <w:t>These 4 stages are:</w:t>
+      </w:r>
+    </w:p>
+    <w:p>
+      <w:pPr>
+        <w:pStyle w:val="ListParagraph"/>
+        <w:numPr>
+          <w:ilvl w:val="0"/>
+          <w:numId w:val="5"/>
+        </w:numPr>
+        <w:rPr>
+          <w:rFonts w:ascii="Aptos" w:hAnsi="Aptos"/>
+        </w:rPr>
+      </w:pPr>
+      <w:r>
+        <w:rPr>
+          <w:rFonts w:ascii="Aptos" w:hAnsi="Aptos"/>
+        </w:rPr>
+        <w:t>Data generation: Collecting data from various systems.</w:t>
+      </w:r>
+    </w:p>
+    <w:p>
+      <w:pPr>
+        <w:pStyle w:val="ListParagraph"/>
+        <w:numPr>
+          <w:ilvl w:val="0"/>
+          <w:numId w:val="5"/>
+        </w:numPr>
+        <w:rPr>
+          <w:rFonts w:ascii="Aptos" w:hAnsi="Aptos"/>
+        </w:rPr>
+      </w:pPr>
+      <w:r>
+        <w:rPr>
+          <w:rFonts w:ascii="Aptos" w:hAnsi="Aptos"/>
+        </w:rPr>
+        <w:t>Data storage: Safely storing data for future processing and analysis</w:t>
+      </w:r>
+    </w:p>
+    <w:p>
+      <w:pPr>
+        <w:pStyle w:val="ListParagraph"/>
+        <w:numPr>
+          <w:ilvl w:val="0"/>
+          <w:numId w:val="5"/>
+        </w:numPr>
+        <w:rPr>
+          <w:rFonts w:ascii="Aptos" w:hAnsi="Aptos"/>
+        </w:rPr>
+      </w:pPr>
+      <w:r>
+        <w:rPr>
+          <w:rFonts w:ascii="Aptos" w:hAnsi="Aptos"/>
+        </w:rPr>
+        <w:t>Data ingestion: Transforming and bringing data into a centralized system.</w:t>
+      </w:r>
+    </w:p>
+    <w:p>
+      <w:pPr>
+        <w:pStyle w:val="ListParagraph"/>
+        <w:numPr>
+          <w:ilvl w:val="0"/>
+          <w:numId w:val="5"/>
+        </w:numPr>
+        <w:rPr>
+          <w:rFonts w:ascii="Aptos" w:hAnsi="Aptos"/>
+        </w:rPr>
+      </w:pPr>
+      <w:r>
+        <w:rPr>
+          <w:rFonts w:ascii="Aptos" w:hAnsi="Aptos"/>
+        </w:rPr>
+        <w:t>Data Serving: Providing data to end-users for decision making and operational purposes</w:t>
+      </w:r>
+    </w:p>
+    <w:p>
+      <w:pPr>
+        <w:ind w:left="720"/>
+        <w:rPr>
+          <w:rFonts w:ascii="Aptos" w:hAnsi="Aptos"/>
+        </w:rPr>
+      </w:pPr>
+    </w:p>
     <w:sectPr>
       <w:pgSz w:w="12240" w:h="15840"/>
       <w:pgMar w:top="1440" w:right="1440" w:bottom="1440" w:left="1440" w:header="708" w:footer="708" w:gutter="0"/>
@@ -1630,6 +2147,96 @@
 <file path=word/numbering.xml><?xml version="1.0" encoding="utf-8"?>
 <w:numbering xmlns:wpc="http://schemas.microsoft.com/office/word/2010/wordprocessingCanvas" xmlns:cx="http://schemas.microsoft.com/office/drawing/2014/chartex" xmlns:cx1="http://schemas.microsoft.com/office/drawing/2015/9/8/chartex" xmlns:cx2="http://schemas.microsoft.com/office/drawing/2015/10/21/chartex" xmlns:cx3="http://schemas.microsoft.com/office/drawing/2016/5/9/chartex" xmlns:cx4="http://schemas.microsoft.com/office/drawing/2016/5/10/chartex" xmlns:cx5="http://schemas.microsoft.com/office/drawing/2016/5/11/chartex" xmlns:cx6="http://schemas.microsoft.com/office/drawing/2016/5/12/chartex" xmlns:cx7="http://schemas.microsoft.com/office/drawing/2016/5/13/chartex" xmlns:cx8="http://schemas.microsoft.com/office/drawing/2016/5/14/chartex" xmlns:mc="http://schemas.openxmlformats.org/markup-compatibility/2006" xmlns:aink="http://schemas.microsoft.com/office/drawing/2016/ink" xmlns:am3d="http://schemas.microsoft.com/office/drawing/2017/model3d" xmlns:o="urn:schemas-microsoft-com:office:office" xmlns:oel="http://schemas.microsoft.com/office/2019/extlst" xmlns:r="http://schemas.openxmlformats.org/officeDocument/2006/relationships" xmlns:m="http://schemas.openxmlformats.org/officeDocument/2006/math" xmlns:v="urn:schemas-microsoft-com:vml" xmlns:wp14="http://schemas.microsoft.com/office/word/2010/wordprocessingDrawing" xmlns:wp="http://schemas.openxmlformats.org/drawingml/2006/wordprocessingDrawing" xmlns:w10="urn:schemas-microsoft-com:office:word" xmlns:w="http://schemas.openxmlformats.org/wordprocessingml/2006/main" xmlns:w14="http://schemas.microsoft.com/office/word/2010/wordml" xmlns:w15="http://schemas.microsoft.com/office/word/2012/wordml" xmlns:w16cex="http://schemas.microsoft.com/office/word/2018/wordml/cex" xmlns:w16cid="http://schemas.microsoft.com/office/word/2016/wordml/cid" xmlns:w16="http://schemas.microsoft.com/office/word/2018/wordml" xmlns:w16du="http://schemas.microsoft.com/office/word/2023/wordml/word16du" xmlns:w16sdtdh="http://schemas.microsoft.com/office/word/2020/wordml/sdtdatahash" xmlns:w16sdtfl="http://schemas.microsoft.com/office/word/2024/wordml/sdtformatlock" xmlns:w16se="http://schemas.microsoft.com/office/word/2015/wordml/symex" xmlns:wpg="http://schemas.microsoft.com/office/word/2010/wordprocessingGroup" xmlns:wpi="http://schemas.microsoft.com/office/word/2010/wordprocessingInk" xmlns:wne="http://schemas.microsoft.com/office/word/2006/wordml" xmlns:wps="http://schemas.microsoft.com/office/word/2010/wordprocessingShape" mc:Ignorable="w14 w15 w16se w16cid w16 w16cex w16sdtdh w16sdtfl w16du wp14">
   <w:abstractNum w:abstractNumId="0" w15:restartNumberingAfterBreak="0">
+    <w:nsid w:val="0C4C724B"/>
+    <w:multiLevelType w:val="multilevel"/>
+    <w:tmpl w:val="5AC25760"/>
+    <w:styleLink w:val="CurrentList1"/>
+    <w:lvl w:ilvl="0">
+      <w:start w:val="1"/>
+      <w:numFmt w:val="decimal"/>
+      <w:lvlText w:val="%1."/>
+      <w:lvlJc w:val="left"/>
+      <w:pPr>
+        <w:ind w:left="720" w:hanging="360"/>
+      </w:pPr>
+      <w:rPr>
+        <w:rFonts w:hint="default"/>
+      </w:rPr>
+    </w:lvl>
+    <w:lvl w:ilvl="1">
+      <w:start w:val="1"/>
+      <w:numFmt w:val="lowerLetter"/>
+      <w:lvlText w:val="%2."/>
+      <w:lvlJc w:val="left"/>
+      <w:pPr>
+        <w:ind w:left="1440" w:hanging="360"/>
+      </w:pPr>
+    </w:lvl>
+    <w:lvl w:ilvl="2">
+      <w:start w:val="1"/>
+      <w:numFmt w:val="lowerRoman"/>
+      <w:lvlText w:val="%3."/>
+      <w:lvlJc w:val="right"/>
+      <w:pPr>
+        <w:ind w:left="2160" w:hanging="180"/>
+      </w:pPr>
+    </w:lvl>
+    <w:lvl w:ilvl="3">
+      <w:start w:val="1"/>
+      <w:numFmt w:val="decimal"/>
+      <w:lvlText w:val="%4."/>
+      <w:lvlJc w:val="left"/>
+      <w:pPr>
+        <w:ind w:left="2880" w:hanging="360"/>
+      </w:pPr>
+    </w:lvl>
+    <w:lvl w:ilvl="4">
+      <w:start w:val="1"/>
+      <w:numFmt w:val="lowerLetter"/>
+      <w:lvlText w:val="%5."/>
+      <w:lvlJc w:val="left"/>
+      <w:pPr>
+        <w:ind w:left="3600" w:hanging="360"/>
+      </w:pPr>
+    </w:lvl>
+    <w:lvl w:ilvl="5">
+      <w:start w:val="1"/>
+      <w:numFmt w:val="lowerRoman"/>
+      <w:lvlText w:val="%6."/>
+      <w:lvlJc w:val="right"/>
+      <w:pPr>
+        <w:ind w:left="4320" w:hanging="180"/>
+      </w:pPr>
+    </w:lvl>
+    <w:lvl w:ilvl="6">
+      <w:start w:val="1"/>
+      <w:numFmt w:val="decimal"/>
+      <w:lvlText w:val="%7."/>
+      <w:lvlJc w:val="left"/>
+      <w:pPr>
+        <w:ind w:left="5040" w:hanging="360"/>
+      </w:pPr>
+    </w:lvl>
+    <w:lvl w:ilvl="7">
+      <w:start w:val="1"/>
+      <w:numFmt w:val="lowerLetter"/>
+      <w:lvlText w:val="%8."/>
+      <w:lvlJc w:val="left"/>
+      <w:pPr>
+        <w:ind w:left="5760" w:hanging="360"/>
+      </w:pPr>
+    </w:lvl>
+    <w:lvl w:ilvl="8">
+      <w:start w:val="1"/>
+      <w:numFmt w:val="lowerRoman"/>
+      <w:lvlText w:val="%9."/>
+      <w:lvlJc w:val="right"/>
+      <w:pPr>
+        <w:ind w:left="6480" w:hanging="180"/>
+      </w:pPr>
+    </w:lvl>
+  </w:abstractNum>
+  <w:abstractNum w:abstractNumId="1" w15:restartNumberingAfterBreak="0">
     <w:nsid w:val="4CFA59F6"/>
     <w:multiLevelType w:val="hybridMultilevel"/>
     <w:tmpl w:val="513E1E14"/>
@@ -1718,7 +2325,7 @@
       </w:pPr>
     </w:lvl>
   </w:abstractNum>
-  <w:abstractNum w:abstractNumId="1" w15:restartNumberingAfterBreak="0">
+  <w:abstractNum w:abstractNumId="2" w15:restartNumberingAfterBreak="0">
     <w:nsid w:val="5AD86536"/>
     <w:multiLevelType w:val="hybridMultilevel"/>
     <w:tmpl w:val="E1088468"/>
@@ -1831,11 +2438,198 @@
       </w:rPr>
     </w:lvl>
   </w:abstractNum>
+  <w:abstractNum w:abstractNumId="3" w15:restartNumberingAfterBreak="0">
+    <w:nsid w:val="608F1C43"/>
+    <w:multiLevelType w:val="hybridMultilevel"/>
+    <w:tmpl w:val="324AC98E"/>
+    <w:lvl w:ilvl="0" w:tplc="0409000F">
+      <w:start w:val="1"/>
+      <w:numFmt w:val="decimal"/>
+      <w:lvlText w:val="%1."/>
+      <w:lvlJc w:val="left"/>
+      <w:pPr>
+        <w:ind w:left="720" w:hanging="360"/>
+      </w:pPr>
+      <w:rPr>
+        <w:rFonts w:hint="default"/>
+      </w:rPr>
+    </w:lvl>
+    <w:lvl w:ilvl="1" w:tplc="04090019" w:tentative="1">
+      <w:start w:val="1"/>
+      <w:numFmt w:val="lowerLetter"/>
+      <w:lvlText w:val="%2."/>
+      <w:lvlJc w:val="left"/>
+      <w:pPr>
+        <w:ind w:left="1440" w:hanging="360"/>
+      </w:pPr>
+    </w:lvl>
+    <w:lvl w:ilvl="2" w:tplc="0409001B" w:tentative="1">
+      <w:start w:val="1"/>
+      <w:numFmt w:val="lowerRoman"/>
+      <w:lvlText w:val="%3."/>
+      <w:lvlJc w:val="right"/>
+      <w:pPr>
+        <w:ind w:left="2160" w:hanging="180"/>
+      </w:pPr>
+    </w:lvl>
+    <w:lvl w:ilvl="3" w:tplc="0409000F" w:tentative="1">
+      <w:start w:val="1"/>
+      <w:numFmt w:val="decimal"/>
+      <w:lvlText w:val="%4."/>
+      <w:lvlJc w:val="left"/>
+      <w:pPr>
+        <w:ind w:left="2880" w:hanging="360"/>
+      </w:pPr>
+    </w:lvl>
+    <w:lvl w:ilvl="4" w:tplc="04090019" w:tentative="1">
+      <w:start w:val="1"/>
+      <w:numFmt w:val="lowerLetter"/>
+      <w:lvlText w:val="%5."/>
+      <w:lvlJc w:val="left"/>
+      <w:pPr>
+        <w:ind w:left="3600" w:hanging="360"/>
+      </w:pPr>
+    </w:lvl>
+    <w:lvl w:ilvl="5" w:tplc="0409001B" w:tentative="1">
+      <w:start w:val="1"/>
+      <w:numFmt w:val="lowerRoman"/>
+      <w:lvlText w:val="%6."/>
+      <w:lvlJc w:val="right"/>
+      <w:pPr>
+        <w:ind w:left="4320" w:hanging="180"/>
+      </w:pPr>
+    </w:lvl>
+    <w:lvl w:ilvl="6" w:tplc="0409000F" w:tentative="1">
+      <w:start w:val="1"/>
+      <w:numFmt w:val="decimal"/>
+      <w:lvlText w:val="%7."/>
+      <w:lvlJc w:val="left"/>
+      <w:pPr>
+        <w:ind w:left="5040" w:hanging="360"/>
+      </w:pPr>
+    </w:lvl>
+    <w:lvl w:ilvl="7" w:tplc="04090019" w:tentative="1">
+      <w:start w:val="1"/>
+      <w:numFmt w:val="lowerLetter"/>
+      <w:lvlText w:val="%8."/>
+      <w:lvlJc w:val="left"/>
+      <w:pPr>
+        <w:ind w:left="5760" w:hanging="360"/>
+      </w:pPr>
+    </w:lvl>
+    <w:lvl w:ilvl="8" w:tplc="0409001B" w:tentative="1">
+      <w:start w:val="1"/>
+      <w:numFmt w:val="lowerRoman"/>
+      <w:lvlText w:val="%9."/>
+      <w:lvlJc w:val="right"/>
+      <w:pPr>
+        <w:ind w:left="6480" w:hanging="180"/>
+      </w:pPr>
+    </w:lvl>
+  </w:abstractNum>
+  <w:abstractNum w:abstractNumId="4" w15:restartNumberingAfterBreak="0">
+    <w:nsid w:val="7DCF3615"/>
+    <w:multiLevelType w:val="hybridMultilevel"/>
+    <w:tmpl w:val="C69AA964"/>
+    <w:lvl w:ilvl="0" w:tplc="9CF85AF4">
+      <w:start w:val="1"/>
+      <w:numFmt w:val="decimal"/>
+      <w:lvlText w:val="%1."/>
+      <w:lvlJc w:val="left"/>
+      <w:pPr>
+        <w:ind w:left="1080" w:hanging="360"/>
+      </w:pPr>
+      <w:rPr>
+        <w:rFonts w:hint="default"/>
+      </w:rPr>
+    </w:lvl>
+    <w:lvl w:ilvl="1" w:tplc="04090019" w:tentative="1">
+      <w:start w:val="1"/>
+      <w:numFmt w:val="lowerLetter"/>
+      <w:lvlText w:val="%2."/>
+      <w:lvlJc w:val="left"/>
+      <w:pPr>
+        <w:ind w:left="1800" w:hanging="360"/>
+      </w:pPr>
+    </w:lvl>
+    <w:lvl w:ilvl="2" w:tplc="0409001B" w:tentative="1">
+      <w:start w:val="1"/>
+      <w:numFmt w:val="lowerRoman"/>
+      <w:lvlText w:val="%3."/>
+      <w:lvlJc w:val="right"/>
+      <w:pPr>
+        <w:ind w:left="2520" w:hanging="180"/>
+      </w:pPr>
+    </w:lvl>
+    <w:lvl w:ilvl="3" w:tplc="0409000F" w:tentative="1">
+      <w:start w:val="1"/>
+      <w:numFmt w:val="decimal"/>
+      <w:lvlText w:val="%4."/>
+      <w:lvlJc w:val="left"/>
+      <w:pPr>
+        <w:ind w:left="3240" w:hanging="360"/>
+      </w:pPr>
+    </w:lvl>
+    <w:lvl w:ilvl="4" w:tplc="04090019" w:tentative="1">
+      <w:start w:val="1"/>
+      <w:numFmt w:val="lowerLetter"/>
+      <w:lvlText w:val="%5."/>
+      <w:lvlJc w:val="left"/>
+      <w:pPr>
+        <w:ind w:left="3960" w:hanging="360"/>
+      </w:pPr>
+    </w:lvl>
+    <w:lvl w:ilvl="5" w:tplc="0409001B" w:tentative="1">
+      <w:start w:val="1"/>
+      <w:numFmt w:val="lowerRoman"/>
+      <w:lvlText w:val="%6."/>
+      <w:lvlJc w:val="right"/>
+      <w:pPr>
+        <w:ind w:left="4680" w:hanging="180"/>
+      </w:pPr>
+    </w:lvl>
+    <w:lvl w:ilvl="6" w:tplc="0409000F" w:tentative="1">
+      <w:start w:val="1"/>
+      <w:numFmt w:val="decimal"/>
+      <w:lvlText w:val="%7."/>
+      <w:lvlJc w:val="left"/>
+      <w:pPr>
+        <w:ind w:left="5400" w:hanging="360"/>
+      </w:pPr>
+    </w:lvl>
+    <w:lvl w:ilvl="7" w:tplc="04090019" w:tentative="1">
+      <w:start w:val="1"/>
+      <w:numFmt w:val="lowerLetter"/>
+      <w:lvlText w:val="%8."/>
+      <w:lvlJc w:val="left"/>
+      <w:pPr>
+        <w:ind w:left="6120" w:hanging="360"/>
+      </w:pPr>
+    </w:lvl>
+    <w:lvl w:ilvl="8" w:tplc="0409001B" w:tentative="1">
+      <w:start w:val="1"/>
+      <w:numFmt w:val="lowerRoman"/>
+      <w:lvlText w:val="%9."/>
+      <w:lvlJc w:val="right"/>
+      <w:pPr>
+        <w:ind w:left="6840" w:hanging="180"/>
+      </w:pPr>
+    </w:lvl>
+  </w:abstractNum>
   <w:num w:numId="1" w16cid:durableId="326978766">
+    <w:abstractNumId w:val="2"/>
+  </w:num>
+  <w:num w:numId="2" w16cid:durableId="449592681">
     <w:abstractNumId w:val="1"/>
   </w:num>
-  <w:num w:numId="2" w16cid:durableId="449592681">
+  <w:num w:numId="3" w16cid:durableId="1302811510">
+    <w:abstractNumId w:val="3"/>
+  </w:num>
+  <w:num w:numId="4" w16cid:durableId="2107918681">
     <w:abstractNumId w:val="0"/>
+  </w:num>
+  <w:num w:numId="5" w16cid:durableId="264311513">
+    <w:abstractNumId w:val="4"/>
   </w:num>
 </w:numbering>
 </file>
@@ -2240,6 +3034,7 @@
   <w:style w:type="paragraph" w:default="1" w:styleId="Normal">
     <w:name w:val="Normal"/>
     <w:qFormat/>
+    <w:rsid w:val="00B315D7"/>
   </w:style>
   <w:style w:type="paragraph" w:styleId="Heading1">
     <w:name w:val="heading 1"/>
@@ -2268,7 +3063,6 @@
     <w:next w:val="Normal"/>
     <w:link w:val="Heading2Char"/>
     <w:uiPriority w:val="9"/>
-    <w:semiHidden/>
     <w:unhideWhenUsed/>
     <w:qFormat/>
     <w:rsid w:val="00F04021"/>
@@ -2485,7 +3279,6 @@
     <w:basedOn w:val="DefaultParagraphFont"/>
     <w:link w:val="Heading2"/>
     <w:uiPriority w:val="9"/>
-    <w:semiHidden/>
     <w:rsid w:val="00F04021"/>
     <w:rPr>
       <w:rFonts w:asciiTheme="majorHAnsi" w:eastAsiaTheme="majorEastAsia" w:hAnsiTheme="majorHAnsi" w:cstheme="majorBidi"/>
@@ -2916,6 +3709,46 @@
       <w:rFonts w:cstheme="minorHAnsi"/>
       <w:sz w:val="22"/>
       <w:szCs w:val="22"/>
+    </w:rPr>
+  </w:style>
+  <w:style w:type="numbering" w:customStyle="1" w:styleId="CurrentList1">
+    <w:name w:val="Current List1"/>
+    <w:uiPriority w:val="99"/>
+    <w:rsid w:val="00AE3F17"/>
+    <w:pPr>
+      <w:numPr>
+        <w:numId w:val="4"/>
+      </w:numPr>
+    </w:pPr>
+  </w:style>
+  <w:style w:type="paragraph" w:styleId="TOCHeading">
+    <w:name w:val="TOC Heading"/>
+    <w:basedOn w:val="Heading1"/>
+    <w:next w:val="Normal"/>
+    <w:uiPriority w:val="39"/>
+    <w:unhideWhenUsed/>
+    <w:qFormat/>
+    <w:rsid w:val="003141E3"/>
+    <w:pPr>
+      <w:spacing w:before="240" w:after="0" w:line="259" w:lineRule="auto"/>
+      <w:outlineLvl w:val="9"/>
+    </w:pPr>
+    <w:rPr>
+      <w:kern w:val="0"/>
+      <w:sz w:val="32"/>
+      <w:szCs w:val="32"/>
+      <w14:ligatures w14:val="none"/>
+    </w:rPr>
+  </w:style>
+  <w:style w:type="character" w:styleId="Hyperlink">
+    <w:name w:val="Hyperlink"/>
+    <w:basedOn w:val="DefaultParagraphFont"/>
+    <w:uiPriority w:val="99"/>
+    <w:unhideWhenUsed/>
+    <w:rsid w:val="003141E3"/>
+    <w:rPr>
+      <w:color w:val="0563C1" w:themeColor="hyperlink"/>
+      <w:u w:val="single"/>
     </w:rPr>
   </w:style>
 </w:styles>

</xml_diff>